<commit_message>
LCZ/Multimodal, multitemporal, and multisource ... 更新笔记（流程、结果）
</commit_message>
<xml_diff>
--- a/LCZ/Multimodal, multitemporal, and multisource global data fusion for local climate zones classification based on ensemble learning/note.docx
+++ b/LCZ/Multimodal, multitemporal, and multisource global data fusion for local climate zones classification based on ensemble learning/note.docx
@@ -34,50 +34,64 @@
         <w:spacing w:afterLines="50" w:after="156" w:line="312" w:lineRule="auto"/>
         <w:rPr>
           <w:rFonts w:ascii="Times New Roman" w:eastAsia="宋体" w:hAnsi="Times New Roman" w:cs="Times New Roman"/>
-          <w:sz w:val="24"/>
+          <w:sz w:val="16"/>
         </w:rPr>
       </w:pPr>
       <w:r>
         <w:rPr>
           <w:rFonts w:ascii="Times New Roman" w:eastAsia="宋体" w:hAnsi="Times New Roman" w:cs="Times New Roman"/>
-          <w:sz w:val="24"/>
+          <w:sz w:val="16"/>
         </w:rPr>
         <w:t>2017</w:t>
       </w:r>
       <w:r>
         <w:rPr>
           <w:rFonts w:ascii="Times New Roman" w:eastAsia="宋体" w:hAnsi="Times New Roman" w:cs="Times New Roman" w:hint="eastAsia"/>
-          <w:sz w:val="24"/>
+          <w:sz w:val="16"/>
         </w:rPr>
         <w:t xml:space="preserve"> IEEE</w:t>
       </w:r>
       <w:r>
         <w:rPr>
           <w:rFonts w:ascii="Times New Roman" w:eastAsia="宋体" w:hAnsi="Times New Roman" w:cs="Times New Roman"/>
-          <w:sz w:val="24"/>
+          <w:sz w:val="16"/>
         </w:rPr>
         <w:t xml:space="preserve"> </w:t>
       </w:r>
       <w:r>
         <w:rPr>
           <w:rFonts w:ascii="Times New Roman" w:eastAsia="宋体" w:hAnsi="Times New Roman" w:cs="Times New Roman" w:hint="eastAsia"/>
-          <w:sz w:val="24"/>
+          <w:sz w:val="16"/>
         </w:rPr>
         <w:t>GRSS</w:t>
       </w:r>
       <w:r>
         <w:rPr>
           <w:rFonts w:ascii="Times New Roman" w:eastAsia="宋体" w:hAnsi="Times New Roman" w:cs="Times New Roman"/>
-          <w:sz w:val="24"/>
+          <w:sz w:val="16"/>
         </w:rPr>
         <w:t xml:space="preserve"> Data Fusion Contest</w:t>
       </w:r>
       <w:r>
         <w:rPr>
           <w:rFonts w:ascii="Times New Roman" w:eastAsia="宋体" w:hAnsi="Times New Roman" w:cs="Times New Roman" w:hint="eastAsia"/>
-          <w:sz w:val="24"/>
-        </w:rPr>
-        <w:t>参赛小组第一名小组作品</w:t>
+          <w:sz w:val="16"/>
+        </w:rPr>
+        <w:t>参赛小组第一名小组</w:t>
+      </w:r>
+      <w:r>
+        <w:rPr>
+          <w:rFonts w:ascii="Times New Roman" w:eastAsia="宋体" w:hAnsi="Times New Roman" w:cs="Times New Roman" w:hint="eastAsia"/>
+          <w:sz w:val="16"/>
+        </w:rPr>
+        <w:t>WXYZ</w:t>
+      </w:r>
+      <w:r>
+        <w:rPr>
+          <w:rFonts w:ascii="Times New Roman" w:eastAsia="宋体" w:hAnsi="Times New Roman" w:cs="Times New Roman" w:hint="eastAsia"/>
+          <w:sz w:val="16"/>
+        </w:rPr>
+        <w:t>作品</w:t>
       </w:r>
     </w:p>
     <w:p>
@@ -197,18 +211,509 @@
     </w:p>
     <w:p>
       <w:pPr>
+        <w:spacing w:afterLines="50" w:after="156" w:line="312" w:lineRule="auto"/>
+        <w:rPr>
+          <w:rFonts w:ascii="Times New Roman" w:eastAsia="宋体" w:hAnsi="Times New Roman" w:cs="Times New Roman" w:hint="eastAsia"/>
+          <w:sz w:val="24"/>
+        </w:rPr>
+      </w:pPr>
+      <w:r>
+        <w:rPr>
+          <w:rFonts w:ascii="Times New Roman" w:eastAsia="宋体" w:hAnsi="Times New Roman" w:cs="Times New Roman" w:hint="eastAsia"/>
+          <w:b/>
+          <w:sz w:val="24"/>
+        </w:rPr>
+        <w:t>采用数据介绍：</w:t>
+      </w:r>
+      <w:r>
+        <w:rPr>
+          <w:rFonts w:ascii="Times New Roman" w:eastAsia="宋体" w:hAnsi="Times New Roman" w:cs="Times New Roman" w:hint="eastAsia"/>
+          <w:sz w:val="24"/>
+        </w:rPr>
+        <w:t>仅使用</w:t>
+      </w:r>
+      <w:r>
+        <w:rPr>
+          <w:rFonts w:ascii="Times New Roman" w:eastAsia="宋体" w:hAnsi="Times New Roman" w:cs="Times New Roman" w:hint="eastAsia"/>
+          <w:sz w:val="24"/>
+        </w:rPr>
+        <w:t>Landsat</w:t>
+      </w:r>
+      <w:r>
+        <w:rPr>
+          <w:rFonts w:ascii="Times New Roman" w:eastAsia="宋体" w:hAnsi="Times New Roman" w:cs="Times New Roman"/>
+          <w:sz w:val="24"/>
+        </w:rPr>
+        <w:t xml:space="preserve"> 8</w:t>
+      </w:r>
+      <w:r>
+        <w:rPr>
+          <w:rFonts w:ascii="Times New Roman" w:eastAsia="宋体" w:hAnsi="Times New Roman" w:cs="Times New Roman" w:hint="eastAsia"/>
+          <w:sz w:val="24"/>
+        </w:rPr>
+        <w:t>数据和</w:t>
+      </w:r>
+      <w:r>
+        <w:rPr>
+          <w:rFonts w:ascii="Times New Roman" w:eastAsia="宋体" w:hAnsi="Times New Roman" w:cs="Times New Roman" w:hint="eastAsia"/>
+          <w:sz w:val="24"/>
+        </w:rPr>
+        <w:t>OSM</w:t>
+      </w:r>
+      <w:r>
+        <w:rPr>
+          <w:rFonts w:ascii="Times New Roman" w:eastAsia="宋体" w:hAnsi="Times New Roman" w:cs="Times New Roman" w:hint="eastAsia"/>
+          <w:sz w:val="24"/>
+        </w:rPr>
+        <w:t>数据</w:t>
+      </w:r>
+      <w:r>
+        <w:rPr>
+          <w:rFonts w:ascii="Times New Roman" w:eastAsia="宋体" w:hAnsi="Times New Roman" w:cs="Times New Roman" w:hint="eastAsia"/>
+          <w:sz w:val="24"/>
+        </w:rPr>
+        <w:t>。</w:t>
+      </w:r>
+      <w:r>
+        <w:rPr>
+          <w:rFonts w:ascii="Times New Roman" w:eastAsia="宋体" w:hAnsi="Times New Roman" w:cs="Times New Roman" w:hint="eastAsia"/>
+          <w:sz w:val="24"/>
+        </w:rPr>
+        <w:t>由于</w:t>
+      </w:r>
+      <w:r>
+        <w:rPr>
+          <w:rFonts w:ascii="Times New Roman" w:eastAsia="宋体" w:hAnsi="Times New Roman" w:cs="Times New Roman" w:hint="eastAsia"/>
+          <w:sz w:val="24"/>
+        </w:rPr>
+        <w:t>Sentinel</w:t>
+      </w:r>
+      <w:r>
+        <w:rPr>
+          <w:rFonts w:ascii="Times New Roman" w:eastAsia="宋体" w:hAnsi="Times New Roman" w:cs="Times New Roman"/>
+          <w:sz w:val="24"/>
+        </w:rPr>
+        <w:t xml:space="preserve"> 2</w:t>
+      </w:r>
+      <w:r>
+        <w:rPr>
+          <w:rFonts w:ascii="Times New Roman" w:eastAsia="宋体" w:hAnsi="Times New Roman" w:cs="Times New Roman" w:hint="eastAsia"/>
+          <w:sz w:val="24"/>
+        </w:rPr>
+        <w:t>数据</w:t>
+      </w:r>
+      <w:r>
+        <w:rPr>
+          <w:rFonts w:ascii="Times New Roman" w:eastAsia="宋体" w:hAnsi="Times New Roman" w:cs="Times New Roman" w:hint="eastAsia"/>
+          <w:sz w:val="24"/>
+        </w:rPr>
+        <w:t>1</w:t>
+      </w:r>
+      <w:r>
+        <w:rPr>
+          <w:rFonts w:ascii="Times New Roman" w:eastAsia="宋体" w:hAnsi="Times New Roman" w:cs="Times New Roman" w:hint="eastAsia"/>
+          <w:sz w:val="24"/>
+        </w:rPr>
+        <w:t>）无长波红外波段</w:t>
+      </w:r>
+      <w:r>
+        <w:rPr>
+          <w:rFonts w:ascii="Times New Roman" w:eastAsia="宋体" w:hAnsi="Times New Roman" w:cs="Times New Roman" w:hint="eastAsia"/>
+          <w:sz w:val="24"/>
+        </w:rPr>
+        <w:t>2</w:t>
+      </w:r>
+      <w:r>
+        <w:rPr>
+          <w:rFonts w:ascii="Times New Roman" w:eastAsia="宋体" w:hAnsi="Times New Roman" w:cs="Times New Roman" w:hint="eastAsia"/>
+          <w:sz w:val="24"/>
+        </w:rPr>
+        <w:t>）每个城市只有一个时相的数据</w:t>
+      </w:r>
+      <w:r>
+        <w:rPr>
+          <w:rFonts w:ascii="Times New Roman" w:eastAsia="宋体" w:hAnsi="Times New Roman" w:cs="Times New Roman" w:hint="eastAsia"/>
+          <w:sz w:val="24"/>
+        </w:rPr>
+        <w:t>3</w:t>
+      </w:r>
+      <w:r>
+        <w:rPr>
+          <w:rFonts w:ascii="Times New Roman" w:eastAsia="宋体" w:hAnsi="Times New Roman" w:cs="Times New Roman" w:hint="eastAsia"/>
+          <w:sz w:val="24"/>
+        </w:rPr>
+        <w:t>）在某些城市有云层覆盖所以未使用</w:t>
+      </w:r>
+      <w:r>
+        <w:rPr>
+          <w:rFonts w:ascii="Times New Roman" w:eastAsia="宋体" w:hAnsi="Times New Roman" w:cs="Times New Roman" w:hint="eastAsia"/>
+          <w:sz w:val="24"/>
+        </w:rPr>
+        <w:t>Sentinel</w:t>
+      </w:r>
+      <w:r>
+        <w:rPr>
+          <w:rFonts w:ascii="Times New Roman" w:eastAsia="宋体" w:hAnsi="Times New Roman" w:cs="Times New Roman"/>
+          <w:sz w:val="24"/>
+        </w:rPr>
+        <w:t xml:space="preserve"> 2</w:t>
+      </w:r>
+      <w:r>
+        <w:rPr>
+          <w:rFonts w:ascii="Times New Roman" w:eastAsia="宋体" w:hAnsi="Times New Roman" w:cs="Times New Roman" w:hint="eastAsia"/>
+          <w:sz w:val="24"/>
+        </w:rPr>
+        <w:t>数据。对于</w:t>
+      </w:r>
+      <w:r>
+        <w:rPr>
+          <w:rFonts w:ascii="Times New Roman" w:eastAsia="宋体" w:hAnsi="Times New Roman" w:cs="Times New Roman" w:hint="eastAsia"/>
+          <w:sz w:val="24"/>
+        </w:rPr>
+        <w:t>Landsat</w:t>
+      </w:r>
+      <w:r>
+        <w:rPr>
+          <w:rFonts w:ascii="Times New Roman" w:eastAsia="宋体" w:hAnsi="Times New Roman" w:cs="Times New Roman"/>
+          <w:sz w:val="24"/>
+        </w:rPr>
+        <w:t xml:space="preserve"> 8</w:t>
+      </w:r>
+      <w:r>
+        <w:rPr>
+          <w:rFonts w:ascii="Times New Roman" w:eastAsia="宋体" w:hAnsi="Times New Roman" w:cs="Times New Roman" w:hint="eastAsia"/>
+          <w:sz w:val="24"/>
+        </w:rPr>
+        <w:t>数据，未</w:t>
+      </w:r>
+      <w:proofErr w:type="gramStart"/>
+      <w:r>
+        <w:rPr>
+          <w:rFonts w:ascii="Times New Roman" w:eastAsia="宋体" w:hAnsi="Times New Roman" w:cs="Times New Roman" w:hint="eastAsia"/>
+          <w:sz w:val="24"/>
+        </w:rPr>
+        <w:t>使用赛</w:t>
+      </w:r>
+      <w:proofErr w:type="gramEnd"/>
+      <w:r>
+        <w:rPr>
+          <w:rFonts w:ascii="Times New Roman" w:eastAsia="宋体" w:hAnsi="Times New Roman" w:cs="Times New Roman" w:hint="eastAsia"/>
+          <w:sz w:val="24"/>
+        </w:rPr>
+        <w:t>方所提供数据，而是从</w:t>
+      </w:r>
+      <w:r>
+        <w:rPr>
+          <w:rFonts w:ascii="Times New Roman" w:eastAsia="宋体" w:hAnsi="Times New Roman" w:cs="Times New Roman" w:hint="eastAsia"/>
+          <w:sz w:val="24"/>
+        </w:rPr>
+        <w:t>Amazon</w:t>
+      </w:r>
+      <w:r>
+        <w:rPr>
+          <w:rFonts w:ascii="Times New Roman" w:eastAsia="宋体" w:hAnsi="Times New Roman" w:cs="Times New Roman"/>
+          <w:sz w:val="24"/>
+        </w:rPr>
+        <w:t xml:space="preserve"> </w:t>
+      </w:r>
+      <w:r>
+        <w:rPr>
+          <w:rFonts w:ascii="Times New Roman" w:eastAsia="宋体" w:hAnsi="Times New Roman" w:cs="Times New Roman" w:hint="eastAsia"/>
+          <w:sz w:val="24"/>
+        </w:rPr>
+        <w:t>S</w:t>
+      </w:r>
+      <w:r>
+        <w:rPr>
+          <w:rFonts w:ascii="Times New Roman" w:eastAsia="宋体" w:hAnsi="Times New Roman" w:cs="Times New Roman"/>
+          <w:sz w:val="24"/>
+        </w:rPr>
+        <w:t>3</w:t>
+      </w:r>
+      <w:r>
+        <w:rPr>
+          <w:rFonts w:ascii="Times New Roman" w:eastAsia="宋体" w:hAnsi="Times New Roman" w:cs="Times New Roman" w:hint="eastAsia"/>
+          <w:sz w:val="24"/>
+        </w:rPr>
+        <w:t>下载的数据，分辨率包含</w:t>
+      </w:r>
+      <w:r>
+        <w:rPr>
+          <w:rFonts w:ascii="Times New Roman" w:eastAsia="宋体" w:hAnsi="Times New Roman" w:cs="Times New Roman" w:hint="eastAsia"/>
+          <w:color w:val="FF0000"/>
+          <w:sz w:val="24"/>
+        </w:rPr>
+        <w:t>1</w:t>
+      </w:r>
+      <w:r>
+        <w:rPr>
+          <w:rFonts w:ascii="Times New Roman" w:eastAsia="宋体" w:hAnsi="Times New Roman" w:cs="Times New Roman"/>
+          <w:color w:val="FF0000"/>
+          <w:sz w:val="24"/>
+        </w:rPr>
+        <w:t>5</w:t>
+      </w:r>
+      <w:r>
+        <w:rPr>
+          <w:rFonts w:ascii="Times New Roman" w:eastAsia="宋体" w:hAnsi="Times New Roman" w:cs="Times New Roman" w:hint="eastAsia"/>
+          <w:color w:val="FF0000"/>
+          <w:sz w:val="24"/>
+        </w:rPr>
+        <w:t>m</w:t>
+      </w:r>
+      <w:r>
+        <w:rPr>
+          <w:rFonts w:ascii="Times New Roman" w:eastAsia="宋体" w:hAnsi="Times New Roman" w:cs="Times New Roman" w:hint="eastAsia"/>
+          <w:color w:val="FF0000"/>
+          <w:sz w:val="24"/>
+        </w:rPr>
+        <w:t>、</w:t>
+      </w:r>
+      <w:r>
+        <w:rPr>
+          <w:rFonts w:ascii="Times New Roman" w:eastAsia="宋体" w:hAnsi="Times New Roman" w:cs="Times New Roman" w:hint="eastAsia"/>
+          <w:color w:val="FF0000"/>
+          <w:sz w:val="24"/>
+        </w:rPr>
+        <w:t>3</w:t>
+      </w:r>
+      <w:r>
+        <w:rPr>
+          <w:rFonts w:ascii="Times New Roman" w:eastAsia="宋体" w:hAnsi="Times New Roman" w:cs="Times New Roman"/>
+          <w:color w:val="FF0000"/>
+          <w:sz w:val="24"/>
+        </w:rPr>
+        <w:t>0</w:t>
+      </w:r>
+      <w:r>
+        <w:rPr>
+          <w:rFonts w:ascii="Times New Roman" w:eastAsia="宋体" w:hAnsi="Times New Roman" w:cs="Times New Roman" w:hint="eastAsia"/>
+          <w:color w:val="FF0000"/>
+          <w:sz w:val="24"/>
+        </w:rPr>
+        <w:t>m</w:t>
+      </w:r>
+      <w:r>
+        <w:rPr>
+          <w:rFonts w:ascii="Times New Roman" w:eastAsia="宋体" w:hAnsi="Times New Roman" w:cs="Times New Roman" w:hint="eastAsia"/>
+          <w:color w:val="FF0000"/>
+          <w:sz w:val="24"/>
+        </w:rPr>
+        <w:t>、</w:t>
+      </w:r>
+      <w:r>
+        <w:rPr>
+          <w:rFonts w:ascii="Times New Roman" w:eastAsia="宋体" w:hAnsi="Times New Roman" w:cs="Times New Roman" w:hint="eastAsia"/>
+          <w:color w:val="FF0000"/>
+          <w:sz w:val="24"/>
+        </w:rPr>
+        <w:t>1</w:t>
+      </w:r>
+      <w:r>
+        <w:rPr>
+          <w:rFonts w:ascii="Times New Roman" w:eastAsia="宋体" w:hAnsi="Times New Roman" w:cs="Times New Roman"/>
+          <w:color w:val="FF0000"/>
+          <w:sz w:val="24"/>
+        </w:rPr>
+        <w:t>00</w:t>
+      </w:r>
+      <w:r>
+        <w:rPr>
+          <w:rFonts w:ascii="Times New Roman" w:eastAsia="宋体" w:hAnsi="Times New Roman" w:cs="Times New Roman" w:hint="eastAsia"/>
+          <w:color w:val="FF0000"/>
+          <w:sz w:val="24"/>
+        </w:rPr>
+        <w:t>m</w:t>
+      </w:r>
+      <w:r>
+        <w:rPr>
+          <w:rFonts w:ascii="Times New Roman" w:eastAsia="宋体" w:hAnsi="Times New Roman" w:cs="Times New Roman" w:hint="eastAsia"/>
+          <w:sz w:val="24"/>
+        </w:rPr>
+        <w:t>分别对应全色波段、可见光与近红外波段、长波红外波段，所有的</w:t>
+      </w:r>
+      <w:r>
+        <w:rPr>
+          <w:rFonts w:ascii="Times New Roman" w:eastAsia="宋体" w:hAnsi="Times New Roman" w:cs="Times New Roman" w:hint="eastAsia"/>
+          <w:sz w:val="24"/>
+        </w:rPr>
+        <w:t>1</w:t>
+      </w:r>
+      <w:r>
+        <w:rPr>
+          <w:rFonts w:ascii="Times New Roman" w:eastAsia="宋体" w:hAnsi="Times New Roman" w:cs="Times New Roman"/>
+          <w:sz w:val="24"/>
+        </w:rPr>
+        <w:t>1</w:t>
+      </w:r>
+      <w:r>
+        <w:rPr>
+          <w:rFonts w:ascii="Times New Roman" w:eastAsia="宋体" w:hAnsi="Times New Roman" w:cs="Times New Roman" w:hint="eastAsia"/>
+          <w:sz w:val="24"/>
+        </w:rPr>
+        <w:t>个波段的数据都纳入使用。</w:t>
+      </w:r>
+      <w:r>
+        <w:rPr>
+          <w:rFonts w:ascii="Times New Roman" w:eastAsia="宋体" w:hAnsi="Times New Roman" w:cs="Times New Roman" w:hint="eastAsia"/>
+          <w:sz w:val="24"/>
+        </w:rPr>
+        <w:t>OSM</w:t>
+      </w:r>
+      <w:r>
+        <w:rPr>
+          <w:rFonts w:ascii="Times New Roman" w:eastAsia="宋体" w:hAnsi="Times New Roman" w:cs="Times New Roman" w:hint="eastAsia"/>
+          <w:sz w:val="24"/>
+        </w:rPr>
+        <w:t>数据包括“</w:t>
+      </w:r>
+      <w:r>
+        <w:rPr>
+          <w:rFonts w:ascii="Times New Roman" w:eastAsia="宋体" w:hAnsi="Times New Roman" w:cs="Times New Roman"/>
+          <w:sz w:val="24"/>
+        </w:rPr>
+        <w:t>buildings</w:t>
+      </w:r>
+      <w:r>
+        <w:rPr>
+          <w:rFonts w:ascii="Times New Roman" w:eastAsia="宋体" w:hAnsi="Times New Roman" w:cs="Times New Roman" w:hint="eastAsia"/>
+          <w:sz w:val="24"/>
+        </w:rPr>
+        <w:t>”，“</w:t>
+      </w:r>
+      <w:r>
+        <w:rPr>
+          <w:rFonts w:ascii="Times New Roman" w:eastAsia="宋体" w:hAnsi="Times New Roman" w:cs="Times New Roman"/>
+          <w:sz w:val="24"/>
+        </w:rPr>
+        <w:t>land-use</w:t>
+      </w:r>
+      <w:r>
+        <w:rPr>
+          <w:rFonts w:ascii="Times New Roman" w:eastAsia="宋体" w:hAnsi="Times New Roman" w:cs="Times New Roman" w:hint="eastAsia"/>
+          <w:sz w:val="24"/>
+        </w:rPr>
+        <w:t>”，“</w:t>
+      </w:r>
+      <w:r>
+        <w:rPr>
+          <w:rFonts w:ascii="Times New Roman" w:eastAsia="宋体" w:hAnsi="Times New Roman" w:cs="Times New Roman"/>
+          <w:sz w:val="24"/>
+        </w:rPr>
+        <w:t>water</w:t>
+      </w:r>
+      <w:r>
+        <w:rPr>
+          <w:rFonts w:ascii="Times New Roman" w:eastAsia="宋体" w:hAnsi="Times New Roman" w:cs="Times New Roman" w:hint="eastAsia"/>
+          <w:sz w:val="24"/>
+        </w:rPr>
+        <w:t>”图层，空间分辨率为</w:t>
+      </w:r>
+      <w:r>
+        <w:rPr>
+          <w:rFonts w:ascii="Times New Roman" w:eastAsia="宋体" w:hAnsi="Times New Roman" w:cs="Times New Roman" w:hint="eastAsia"/>
+          <w:sz w:val="24"/>
+        </w:rPr>
+        <w:t>5m</w:t>
+      </w:r>
+      <w:r>
+        <w:rPr>
+          <w:rFonts w:ascii="Times New Roman" w:eastAsia="宋体" w:hAnsi="Times New Roman" w:cs="Times New Roman" w:hint="eastAsia"/>
+          <w:sz w:val="24"/>
+        </w:rPr>
+        <w:t>。</w:t>
+      </w:r>
+    </w:p>
+    <w:p>
+      <w:pPr>
         <w:spacing w:line="312" w:lineRule="auto"/>
         <w:rPr>
-          <w:rFonts w:ascii="Times New Roman" w:eastAsia="宋体" w:hAnsi="Times New Roman" w:cs="Times New Roman" w:hint="eastAsia"/>
+          <w:rFonts w:ascii="Times New Roman" w:eastAsia="宋体" w:hAnsi="Times New Roman" w:cs="Times New Roman"/>
+          <w:b/>
           <w:sz w:val="24"/>
         </w:rPr>
       </w:pPr>
       <w:r>
         <w:rPr>
           <w:rFonts w:ascii="Times New Roman" w:eastAsia="宋体" w:hAnsi="Times New Roman" w:cs="Times New Roman" w:hint="eastAsia"/>
-          <w:sz w:val="24"/>
-        </w:rPr>
-        <w:t>采用数据介绍：仅使用</w:t>
+          <w:b/>
+          <w:sz w:val="24"/>
+        </w:rPr>
+        <w:t>流程：</w:t>
+      </w:r>
+    </w:p>
+    <w:p>
+      <w:pPr>
+        <w:spacing w:line="312" w:lineRule="auto"/>
+        <w:ind w:left="420"/>
+        <w:rPr>
+          <w:rFonts w:ascii="Times New Roman" w:eastAsia="宋体" w:hAnsi="Times New Roman" w:cs="Times New Roman"/>
+          <w:sz w:val="24"/>
+        </w:rPr>
+      </w:pPr>
+      <w:r>
+        <w:rPr>
+          <w:rFonts w:ascii="Times New Roman" w:eastAsia="宋体" w:hAnsi="Times New Roman" w:cs="Times New Roman"/>
+          <w:b/>
+          <w:sz w:val="24"/>
+        </w:rPr>
+        <w:t>1</w:t>
+      </w:r>
+      <w:r>
+        <w:rPr>
+          <w:rFonts w:ascii="Times New Roman" w:eastAsia="宋体" w:hAnsi="Times New Roman" w:cs="Times New Roman"/>
+          <w:sz w:val="24"/>
+        </w:rPr>
+        <w:t xml:space="preserve"> </w:t>
+      </w:r>
+      <w:r>
+        <w:rPr>
+          <w:rFonts w:ascii="Times New Roman" w:eastAsia="宋体" w:hAnsi="Times New Roman" w:cs="Times New Roman" w:hint="eastAsia"/>
+          <w:sz w:val="24"/>
+        </w:rPr>
+        <w:t>预处理：</w:t>
+      </w:r>
+      <w:r>
+        <w:rPr>
+          <w:rFonts w:ascii="Times New Roman" w:eastAsia="宋体" w:hAnsi="Times New Roman" w:cs="Times New Roman" w:hint="eastAsia"/>
+          <w:sz w:val="24"/>
+        </w:rPr>
+        <w:t>对影像进行</w:t>
+      </w:r>
+      <w:r>
+        <w:rPr>
+          <w:rFonts w:ascii="Times New Roman" w:eastAsia="宋体" w:hAnsi="Times New Roman" w:cs="Times New Roman" w:hint="eastAsia"/>
+          <w:sz w:val="24"/>
+        </w:rPr>
+        <w:t>辐射校正与</w:t>
+      </w:r>
+      <w:r>
+        <w:rPr>
+          <w:rFonts w:ascii="Times New Roman" w:eastAsia="宋体" w:hAnsi="Times New Roman" w:cs="Times New Roman" w:hint="eastAsia"/>
+          <w:sz w:val="24"/>
+        </w:rPr>
+        <w:t>大气校正</w:t>
+      </w:r>
+      <w:r>
+        <w:rPr>
+          <w:rFonts w:ascii="Times New Roman" w:eastAsia="宋体" w:hAnsi="Times New Roman" w:cs="Times New Roman" w:hint="eastAsia"/>
+          <w:sz w:val="24"/>
+        </w:rPr>
+        <w:t>，</w:t>
+      </w:r>
+      <w:r>
+        <w:rPr>
+          <w:rFonts w:ascii="Times New Roman" w:eastAsia="宋体" w:hAnsi="Times New Roman" w:cs="Times New Roman" w:hint="eastAsia"/>
+          <w:sz w:val="24"/>
+        </w:rPr>
+        <w:t>对全色与长波红外波段影像数据进行了归一化，</w:t>
+      </w:r>
+      <w:r>
+        <w:rPr>
+          <w:rFonts w:ascii="Times New Roman" w:eastAsia="宋体" w:hAnsi="Times New Roman" w:cs="Times New Roman" w:hint="eastAsia"/>
+          <w:sz w:val="24"/>
+        </w:rPr>
+        <w:t>使用双三性内插方法将</w:t>
       </w:r>
       <w:r>
         <w:rPr>
@@ -229,7 +734,112 @@
           <w:rFonts w:ascii="Times New Roman" w:eastAsia="宋体" w:hAnsi="Times New Roman" w:cs="Times New Roman" w:hint="eastAsia"/>
           <w:sz w:val="24"/>
         </w:rPr>
-        <w:t>数据和</w:t>
+        <w:t>所有波段</w:t>
+      </w:r>
+      <w:r>
+        <w:rPr>
+          <w:rFonts w:ascii="Times New Roman" w:eastAsia="宋体" w:hAnsi="Times New Roman" w:cs="Times New Roman" w:hint="eastAsia"/>
+          <w:sz w:val="24"/>
+        </w:rPr>
+        <w:t>数据分辨率上采样至</w:t>
+      </w:r>
+      <w:r>
+        <w:rPr>
+          <w:rFonts w:ascii="Times New Roman" w:eastAsia="宋体" w:hAnsi="Times New Roman" w:cs="Times New Roman" w:hint="eastAsia"/>
+          <w:sz w:val="24"/>
+        </w:rPr>
+        <w:t>1</w:t>
+      </w:r>
+      <w:r>
+        <w:rPr>
+          <w:rFonts w:ascii="Times New Roman" w:eastAsia="宋体" w:hAnsi="Times New Roman" w:cs="Times New Roman"/>
+          <w:sz w:val="24"/>
+        </w:rPr>
+        <w:t>0</w:t>
+      </w:r>
+      <w:r>
+        <w:rPr>
+          <w:rFonts w:ascii="Times New Roman" w:eastAsia="宋体" w:hAnsi="Times New Roman" w:cs="Times New Roman" w:hint="eastAsia"/>
+          <w:sz w:val="24"/>
+        </w:rPr>
+        <w:t>m</w:t>
+      </w:r>
+      <w:r>
+        <w:rPr>
+          <w:rFonts w:ascii="Times New Roman" w:eastAsia="宋体" w:hAnsi="Times New Roman" w:cs="Times New Roman" w:hint="eastAsia"/>
+          <w:sz w:val="24"/>
+        </w:rPr>
+        <w:t>，</w:t>
+      </w:r>
+      <w:r>
+        <w:rPr>
+          <w:rFonts w:ascii="Times New Roman" w:eastAsia="宋体" w:hAnsi="Times New Roman" w:cs="Times New Roman" w:hint="eastAsia"/>
+          <w:color w:val="FF0000"/>
+          <w:sz w:val="24"/>
+        </w:rPr>
+        <w:t>这样就可以</w:t>
+      </w:r>
+      <w:r>
+        <w:rPr>
+          <w:rFonts w:ascii="Times New Roman" w:eastAsia="宋体" w:hAnsi="Times New Roman" w:cs="Times New Roman" w:hint="eastAsia"/>
+          <w:color w:val="FF0000"/>
+          <w:sz w:val="24"/>
+        </w:rPr>
+        <w:t>方便地</w:t>
+      </w:r>
+      <w:r>
+        <w:rPr>
+          <w:rFonts w:ascii="Times New Roman" w:eastAsia="宋体" w:hAnsi="Times New Roman" w:cs="Times New Roman" w:hint="eastAsia"/>
+          <w:color w:val="FF0000"/>
+          <w:sz w:val="24"/>
+        </w:rPr>
+        <w:t>在</w:t>
+      </w:r>
+      <w:r>
+        <w:rPr>
+          <w:rFonts w:ascii="Times New Roman" w:eastAsia="宋体" w:hAnsi="Times New Roman" w:cs="Times New Roman" w:hint="eastAsia"/>
+          <w:color w:val="FF0000"/>
+          <w:sz w:val="24"/>
+        </w:rPr>
+        <w:t>1</w:t>
+      </w:r>
+      <w:r>
+        <w:rPr>
+          <w:rFonts w:ascii="Times New Roman" w:eastAsia="宋体" w:hAnsi="Times New Roman" w:cs="Times New Roman"/>
+          <w:color w:val="FF0000"/>
+          <w:sz w:val="24"/>
+        </w:rPr>
+        <w:t>00</w:t>
+      </w:r>
+      <w:r>
+        <w:rPr>
+          <w:rFonts w:ascii="Times New Roman" w:eastAsia="宋体" w:hAnsi="Times New Roman" w:cs="Times New Roman" w:hint="eastAsia"/>
+          <w:color w:val="FF0000"/>
+          <w:sz w:val="24"/>
+        </w:rPr>
+        <w:t>m</w:t>
+      </w:r>
+      <w:r>
+        <w:rPr>
+          <w:rFonts w:ascii="Times New Roman" w:eastAsia="宋体" w:hAnsi="Times New Roman" w:cs="Times New Roman" w:hint="eastAsia"/>
+          <w:color w:val="FF0000"/>
+          <w:sz w:val="24"/>
+        </w:rPr>
+        <w:t>空间分辨率上进行特征提取</w:t>
+      </w:r>
+      <w:r>
+        <w:rPr>
+          <w:rFonts w:ascii="Times New Roman" w:eastAsia="宋体" w:hAnsi="Times New Roman" w:cs="Times New Roman" w:hint="eastAsia"/>
+          <w:sz w:val="24"/>
+        </w:rPr>
+        <w:t>。</w:t>
+      </w:r>
+      <w:r>
+        <w:rPr>
+          <w:rFonts w:ascii="Times New Roman" w:eastAsia="宋体" w:hAnsi="Times New Roman" w:cs="Times New Roman" w:hint="eastAsia"/>
+          <w:sz w:val="24"/>
+        </w:rPr>
+        <w:t>为了减少计算量，</w:t>
       </w:r>
       <w:r>
         <w:rPr>
@@ -243,28 +853,382 @@
           <w:rFonts w:ascii="Times New Roman" w:eastAsia="宋体" w:hAnsi="Times New Roman" w:cs="Times New Roman" w:hint="eastAsia"/>
           <w:sz w:val="24"/>
         </w:rPr>
-        <w:t>数据（赛方提供三种数据</w:t>
-      </w:r>
-      <w:r>
-        <w:rPr>
-          <w:rFonts w:ascii="Times New Roman" w:eastAsia="宋体" w:hAnsi="Times New Roman" w:cs="Times New Roman" w:hint="eastAsia"/>
-          <w:sz w:val="24"/>
-        </w:rPr>
-        <w:t>，除此两种外还有</w:t>
-      </w:r>
-      <w:r>
-        <w:rPr>
-          <w:rFonts w:ascii="Times New Roman" w:eastAsia="宋体" w:hAnsi="Times New Roman" w:cs="Times New Roman" w:hint="eastAsia"/>
-          <w:sz w:val="24"/>
-        </w:rPr>
-        <w:t>Sentinel</w:t>
-      </w:r>
-      <w:r>
-        <w:rPr>
-          <w:rFonts w:ascii="Times New Roman" w:eastAsia="宋体" w:hAnsi="Times New Roman" w:cs="Times New Roman"/>
-          <w:sz w:val="24"/>
-        </w:rPr>
-        <w:t xml:space="preserve"> 2</w:t>
+        <w:t>数据则降采样至</w:t>
+      </w:r>
+      <w:r>
+        <w:rPr>
+          <w:rFonts w:ascii="Times New Roman" w:eastAsia="宋体" w:hAnsi="Times New Roman" w:cs="Times New Roman" w:hint="eastAsia"/>
+          <w:sz w:val="24"/>
+        </w:rPr>
+        <w:t>1</w:t>
+      </w:r>
+      <w:r>
+        <w:rPr>
+          <w:rFonts w:ascii="Times New Roman" w:eastAsia="宋体" w:hAnsi="Times New Roman" w:cs="Times New Roman"/>
+          <w:sz w:val="24"/>
+        </w:rPr>
+        <w:t>0</w:t>
+      </w:r>
+      <w:r>
+        <w:rPr>
+          <w:rFonts w:ascii="Times New Roman" w:eastAsia="宋体" w:hAnsi="Times New Roman" w:cs="Times New Roman" w:hint="eastAsia"/>
+          <w:sz w:val="24"/>
+        </w:rPr>
+        <w:t>m</w:t>
+      </w:r>
+      <w:r>
+        <w:rPr>
+          <w:rFonts w:ascii="Times New Roman" w:eastAsia="宋体" w:hAnsi="Times New Roman" w:cs="Times New Roman" w:hint="eastAsia"/>
+          <w:sz w:val="24"/>
+        </w:rPr>
+        <w:t>。</w:t>
+      </w:r>
+    </w:p>
+    <w:p>
+      <w:pPr>
+        <w:spacing w:line="312" w:lineRule="auto"/>
+        <w:ind w:left="420"/>
+        <w:rPr>
+          <w:rFonts w:ascii="Times New Roman" w:eastAsia="宋体" w:hAnsi="Times New Roman" w:cs="Times New Roman" w:hint="eastAsia"/>
+          <w:sz w:val="24"/>
+        </w:rPr>
+      </w:pPr>
+      <w:r>
+        <w:rPr>
+          <w:rFonts w:ascii="Times New Roman" w:eastAsia="宋体" w:hAnsi="Times New Roman" w:cs="Times New Roman" w:hint="eastAsia"/>
+          <w:b/>
+          <w:sz w:val="24"/>
+        </w:rPr>
+        <w:t>2</w:t>
+      </w:r>
+      <w:r>
+        <w:rPr>
+          <w:rFonts w:ascii="Times New Roman" w:eastAsia="宋体" w:hAnsi="Times New Roman" w:cs="Times New Roman"/>
+          <w:sz w:val="24"/>
+        </w:rPr>
+        <w:t xml:space="preserve"> </w:t>
+      </w:r>
+      <w:r>
+        <w:rPr>
+          <w:rFonts w:ascii="Times New Roman" w:eastAsia="宋体" w:hAnsi="Times New Roman" w:cs="Times New Roman" w:hint="eastAsia"/>
+          <w:sz w:val="24"/>
+        </w:rPr>
+        <w:t>特征提取</w:t>
+      </w:r>
+      <w:r>
+        <w:rPr>
+          <w:rFonts w:ascii="Times New Roman" w:eastAsia="宋体" w:hAnsi="Times New Roman" w:cs="Times New Roman" w:hint="eastAsia"/>
+          <w:sz w:val="24"/>
+        </w:rPr>
+        <w:t>：</w:t>
+      </w:r>
+      <w:r>
+        <w:rPr>
+          <w:rFonts w:ascii="Times New Roman" w:eastAsia="宋体" w:hAnsi="Times New Roman" w:cs="Times New Roman" w:hint="eastAsia"/>
+          <w:sz w:val="24"/>
+        </w:rPr>
+        <w:t>Landsat</w:t>
+      </w:r>
+      <w:r>
+        <w:rPr>
+          <w:rFonts w:ascii="Times New Roman" w:eastAsia="宋体" w:hAnsi="Times New Roman" w:cs="Times New Roman"/>
+          <w:sz w:val="24"/>
+        </w:rPr>
+        <w:t xml:space="preserve"> 8</w:t>
+      </w:r>
+      <w:r>
+        <w:rPr>
+          <w:rFonts w:ascii="Times New Roman" w:eastAsia="宋体" w:hAnsi="Times New Roman" w:cs="Times New Roman" w:hint="eastAsia"/>
+          <w:sz w:val="24"/>
+        </w:rPr>
+        <w:t>影像每个波段</w:t>
+      </w:r>
+      <w:r>
+        <w:rPr>
+          <w:rFonts w:ascii="Times New Roman" w:eastAsia="宋体" w:hAnsi="Times New Roman" w:cs="Times New Roman" w:hint="eastAsia"/>
+          <w:sz w:val="24"/>
+        </w:rPr>
+        <w:t>1</w:t>
+      </w:r>
+      <w:r>
+        <w:rPr>
+          <w:rFonts w:ascii="Times New Roman" w:eastAsia="宋体" w:hAnsi="Times New Roman" w:cs="Times New Roman"/>
+          <w:sz w:val="24"/>
+        </w:rPr>
+        <w:t>0</w:t>
+      </w:r>
+      <w:r>
+        <w:rPr>
+          <w:rFonts w:ascii="Times New Roman" w:eastAsia="宋体" w:hAnsi="Times New Roman" w:cs="Times New Roman" w:hint="eastAsia"/>
+          <w:sz w:val="24"/>
+        </w:rPr>
+        <w:t>x</w:t>
+      </w:r>
+      <w:r>
+        <w:rPr>
+          <w:rFonts w:ascii="Times New Roman" w:eastAsia="宋体" w:hAnsi="Times New Roman" w:cs="Times New Roman"/>
+          <w:sz w:val="24"/>
+        </w:rPr>
+        <w:t>10</w:t>
+      </w:r>
+      <w:r>
+        <w:rPr>
+          <w:rFonts w:ascii="Times New Roman" w:eastAsia="宋体" w:hAnsi="Times New Roman" w:cs="Times New Roman" w:hint="eastAsia"/>
+          <w:sz w:val="24"/>
+        </w:rPr>
+        <w:t>（</w:t>
+      </w:r>
+      <w:r>
+        <w:rPr>
+          <w:rFonts w:ascii="Times New Roman" w:eastAsia="宋体" w:hAnsi="Times New Roman" w:cs="Times New Roman" w:hint="eastAsia"/>
+          <w:color w:val="FF0000"/>
+          <w:sz w:val="24"/>
+        </w:rPr>
+        <w:t>这里相当于</w:t>
+      </w:r>
+      <w:r>
+        <w:rPr>
+          <w:rFonts w:ascii="Times New Roman" w:eastAsia="宋体" w:hAnsi="Times New Roman" w:cs="Times New Roman" w:hint="eastAsia"/>
+          <w:color w:val="FF0000"/>
+          <w:sz w:val="24"/>
+        </w:rPr>
+        <w:t>1</w:t>
+      </w:r>
+      <w:r>
+        <w:rPr>
+          <w:rFonts w:ascii="Times New Roman" w:eastAsia="宋体" w:hAnsi="Times New Roman" w:cs="Times New Roman"/>
+          <w:color w:val="FF0000"/>
+          <w:sz w:val="24"/>
+        </w:rPr>
+        <w:t>0</w:t>
+      </w:r>
+      <w:r>
+        <w:rPr>
+          <w:rFonts w:ascii="Times New Roman" w:eastAsia="宋体" w:hAnsi="Times New Roman" w:cs="Times New Roman" w:hint="eastAsia"/>
+          <w:color w:val="FF0000"/>
+          <w:sz w:val="24"/>
+        </w:rPr>
+        <w:t>x</w:t>
+      </w:r>
+      <w:r>
+        <w:rPr>
+          <w:rFonts w:ascii="Times New Roman" w:eastAsia="宋体" w:hAnsi="Times New Roman" w:cs="Times New Roman"/>
+          <w:color w:val="FF0000"/>
+          <w:sz w:val="24"/>
+        </w:rPr>
+        <w:t>10</w:t>
+      </w:r>
+      <w:r>
+        <w:rPr>
+          <w:rFonts w:ascii="Times New Roman" w:eastAsia="宋体" w:hAnsi="Times New Roman" w:cs="Times New Roman" w:hint="eastAsia"/>
+          <w:color w:val="FF0000"/>
+          <w:sz w:val="24"/>
+        </w:rPr>
+        <w:t>个像素合并成了</w:t>
+      </w:r>
+      <w:r>
+        <w:rPr>
+          <w:rFonts w:ascii="Times New Roman" w:eastAsia="宋体" w:hAnsi="Times New Roman" w:cs="Times New Roman" w:hint="eastAsia"/>
+          <w:color w:val="FF0000"/>
+          <w:sz w:val="24"/>
+        </w:rPr>
+        <w:t>1</w:t>
+      </w:r>
+      <w:r>
+        <w:rPr>
+          <w:rFonts w:ascii="Times New Roman" w:eastAsia="宋体" w:hAnsi="Times New Roman" w:cs="Times New Roman"/>
+          <w:color w:val="FF0000"/>
+          <w:sz w:val="24"/>
+        </w:rPr>
+        <w:t>00</w:t>
+      </w:r>
+      <w:r>
+        <w:rPr>
+          <w:rFonts w:ascii="Times New Roman" w:eastAsia="宋体" w:hAnsi="Times New Roman" w:cs="Times New Roman" w:hint="eastAsia"/>
+          <w:color w:val="FF0000"/>
+          <w:sz w:val="24"/>
+        </w:rPr>
+        <w:t>m</w:t>
+      </w:r>
+      <w:r>
+        <w:rPr>
+          <w:rFonts w:ascii="Times New Roman" w:eastAsia="宋体" w:hAnsi="Times New Roman" w:cs="Times New Roman" w:hint="eastAsia"/>
+          <w:color w:val="FF0000"/>
+          <w:sz w:val="24"/>
+        </w:rPr>
+        <w:t>空间分辨率的</w:t>
+      </w:r>
+      <w:r>
+        <w:rPr>
+          <w:rFonts w:ascii="Times New Roman" w:eastAsia="宋体" w:hAnsi="Times New Roman" w:cs="Times New Roman" w:hint="eastAsia"/>
+          <w:color w:val="FF0000"/>
+          <w:sz w:val="24"/>
+        </w:rPr>
+        <w:t>1</w:t>
+      </w:r>
+      <w:r>
+        <w:rPr>
+          <w:rFonts w:ascii="Times New Roman" w:eastAsia="宋体" w:hAnsi="Times New Roman" w:cs="Times New Roman" w:hint="eastAsia"/>
+          <w:color w:val="FF0000"/>
+          <w:sz w:val="24"/>
+        </w:rPr>
+        <w:t>个像素</w:t>
+      </w:r>
+      <w:r>
+        <w:rPr>
+          <w:rFonts w:ascii="Times New Roman" w:eastAsia="宋体" w:hAnsi="Times New Roman" w:cs="Times New Roman" w:hint="eastAsia"/>
+          <w:sz w:val="24"/>
+        </w:rPr>
+        <w:t>）</w:t>
+      </w:r>
+      <w:proofErr w:type="gramStart"/>
+      <w:r>
+        <w:rPr>
+          <w:rFonts w:ascii="Times New Roman" w:eastAsia="宋体" w:hAnsi="Times New Roman" w:cs="Times New Roman" w:hint="eastAsia"/>
+          <w:sz w:val="24"/>
+        </w:rPr>
+        <w:t>个</w:t>
+      </w:r>
+      <w:proofErr w:type="gramEnd"/>
+      <w:r>
+        <w:rPr>
+          <w:rFonts w:ascii="Times New Roman" w:eastAsia="宋体" w:hAnsi="Times New Roman" w:cs="Times New Roman" w:hint="eastAsia"/>
+          <w:sz w:val="24"/>
+        </w:rPr>
+        <w:t>像素的平均值与标准差（共</w:t>
+      </w:r>
+      <w:r>
+        <w:rPr>
+          <w:rFonts w:ascii="Times New Roman" w:eastAsia="宋体" w:hAnsi="Times New Roman" w:cs="Times New Roman" w:hint="eastAsia"/>
+          <w:sz w:val="24"/>
+        </w:rPr>
+        <w:t>2</w:t>
+      </w:r>
+      <w:r>
+        <w:rPr>
+          <w:rFonts w:ascii="Times New Roman" w:eastAsia="宋体" w:hAnsi="Times New Roman" w:cs="Times New Roman"/>
+          <w:sz w:val="24"/>
+        </w:rPr>
+        <w:t>2</w:t>
+      </w:r>
+      <w:r>
+        <w:rPr>
+          <w:rFonts w:ascii="Times New Roman" w:eastAsia="宋体" w:hAnsi="Times New Roman" w:cs="Times New Roman" w:hint="eastAsia"/>
+          <w:sz w:val="24"/>
+        </w:rPr>
+        <w:t>个）；对</w:t>
+      </w:r>
+      <w:r>
+        <w:rPr>
+          <w:rFonts w:ascii="Times New Roman" w:eastAsia="宋体" w:hAnsi="Times New Roman" w:cs="Times New Roman" w:hint="eastAsia"/>
+          <w:sz w:val="24"/>
+        </w:rPr>
+        <w:t>Landsat</w:t>
+      </w:r>
+      <w:r>
+        <w:rPr>
+          <w:rFonts w:ascii="Times New Roman" w:eastAsia="宋体" w:hAnsi="Times New Roman" w:cs="Times New Roman"/>
+          <w:sz w:val="24"/>
+        </w:rPr>
+        <w:t xml:space="preserve"> 8</w:t>
+      </w:r>
+      <w:r>
+        <w:rPr>
+          <w:rFonts w:ascii="Times New Roman" w:eastAsia="宋体" w:hAnsi="Times New Roman" w:cs="Times New Roman" w:hint="eastAsia"/>
+          <w:sz w:val="24"/>
+        </w:rPr>
+        <w:t>影像的三种指数（</w:t>
+      </w:r>
+      <w:r>
+        <w:rPr>
+          <w:rFonts w:ascii="Times New Roman" w:eastAsia="宋体" w:hAnsi="Times New Roman" w:cs="Times New Roman" w:hint="eastAsia"/>
+          <w:sz w:val="24"/>
+        </w:rPr>
+        <w:t>NDVI</w:t>
+      </w:r>
+      <w:r>
+        <w:rPr>
+          <w:rFonts w:ascii="Times New Roman" w:eastAsia="宋体" w:hAnsi="Times New Roman" w:cs="Times New Roman" w:hint="eastAsia"/>
+          <w:sz w:val="24"/>
+        </w:rPr>
+        <w:t>、</w:t>
+      </w:r>
+      <w:r>
+        <w:rPr>
+          <w:rFonts w:ascii="Times New Roman" w:eastAsia="宋体" w:hAnsi="Times New Roman" w:cs="Times New Roman" w:hint="eastAsia"/>
+          <w:sz w:val="24"/>
+        </w:rPr>
+        <w:t>NDWI</w:t>
+      </w:r>
+      <w:r>
+        <w:rPr>
+          <w:rFonts w:ascii="Times New Roman" w:eastAsia="宋体" w:hAnsi="Times New Roman" w:cs="Times New Roman" w:hint="eastAsia"/>
+          <w:sz w:val="24"/>
+        </w:rPr>
+        <w:t>、</w:t>
+      </w:r>
+      <w:r>
+        <w:rPr>
+          <w:rFonts w:ascii="Times New Roman" w:eastAsia="宋体" w:hAnsi="Times New Roman" w:cs="Times New Roman" w:hint="eastAsia"/>
+          <w:sz w:val="24"/>
+        </w:rPr>
+        <w:t>BSI</w:t>
+      </w:r>
+      <w:r>
+        <w:rPr>
+          <w:rFonts w:ascii="Times New Roman" w:eastAsia="宋体" w:hAnsi="Times New Roman" w:cs="Times New Roman" w:hint="eastAsia"/>
+          <w:sz w:val="24"/>
+        </w:rPr>
+        <w:t>）进行</w:t>
+      </w:r>
+      <w:r>
+        <w:rPr>
+          <w:rFonts w:ascii="Times New Roman" w:eastAsia="宋体" w:hAnsi="Times New Roman" w:cs="Times New Roman"/>
+          <w:sz w:val="24"/>
+        </w:rPr>
+        <w:t>10</w:t>
+      </w:r>
+      <w:r>
+        <w:rPr>
+          <w:rFonts w:ascii="Times New Roman" w:eastAsia="宋体" w:hAnsi="Times New Roman" w:cs="Times New Roman" w:hint="eastAsia"/>
+          <w:sz w:val="24"/>
+        </w:rPr>
+        <w:t>x</w:t>
+      </w:r>
+      <w:r>
+        <w:rPr>
+          <w:rFonts w:ascii="Times New Roman" w:eastAsia="宋体" w:hAnsi="Times New Roman" w:cs="Times New Roman"/>
+          <w:sz w:val="24"/>
+        </w:rPr>
+        <w:t>10</w:t>
+      </w:r>
+      <w:r>
+        <w:rPr>
+          <w:rFonts w:ascii="Times New Roman" w:eastAsia="宋体" w:hAnsi="Times New Roman" w:cs="Times New Roman" w:hint="eastAsia"/>
+          <w:sz w:val="24"/>
+        </w:rPr>
+        <w:t>取平均值与标准差合并（共</w:t>
+      </w:r>
+      <w:r>
+        <w:rPr>
+          <w:rFonts w:ascii="Times New Roman" w:eastAsia="宋体" w:hAnsi="Times New Roman" w:cs="Times New Roman" w:hint="eastAsia"/>
+          <w:sz w:val="24"/>
+        </w:rPr>
+        <w:t>6</w:t>
+      </w:r>
+      <w:r>
+        <w:rPr>
+          <w:rFonts w:ascii="Times New Roman" w:eastAsia="宋体" w:hAnsi="Times New Roman" w:cs="Times New Roman" w:hint="eastAsia"/>
+          <w:sz w:val="24"/>
+        </w:rPr>
+        <w:t>个）；对</w:t>
+      </w:r>
+      <w:r>
+        <w:rPr>
+          <w:rFonts w:ascii="Times New Roman" w:eastAsia="宋体" w:hAnsi="Times New Roman" w:cs="Times New Roman" w:hint="eastAsia"/>
+          <w:sz w:val="24"/>
+        </w:rPr>
+        <w:t>OSM</w:t>
       </w:r>
       <w:r>
         <w:rPr>
@@ -273,20 +1237,15 @@
         </w:rPr>
         <w:t>数据</w:t>
       </w:r>
-      <w:r>
-        <w:rPr>
-          <w:rFonts w:ascii="Times New Roman" w:eastAsia="宋体" w:hAnsi="Times New Roman" w:cs="Times New Roman" w:hint="eastAsia"/>
-          <w:sz w:val="24"/>
-        </w:rPr>
-        <w:t>）</w:t>
-      </w:r>
-      <w:r>
-        <w:rPr>
-          <w:rFonts w:ascii="Times New Roman" w:eastAsia="宋体" w:hAnsi="Times New Roman" w:cs="Times New Roman" w:hint="eastAsia"/>
-          <w:sz w:val="24"/>
-        </w:rPr>
-        <w:t>，影像数据空间分辨率为</w:t>
-      </w:r>
+      <w:proofErr w:type="gramStart"/>
+      <w:r>
+        <w:rPr>
+          <w:rFonts w:ascii="Times New Roman" w:eastAsia="宋体" w:hAnsi="Times New Roman" w:cs="Times New Roman" w:hint="eastAsia"/>
+          <w:sz w:val="24"/>
+        </w:rPr>
+        <w:t>三个图层进行</w:t>
+      </w:r>
+      <w:proofErr w:type="gramEnd"/>
       <w:r>
         <w:rPr>
           <w:rFonts w:ascii="Times New Roman" w:eastAsia="宋体" w:hAnsi="Times New Roman" w:cs="Times New Roman" w:hint="eastAsia"/>
@@ -299,21 +1258,63 @@
           <w:rFonts w:ascii="Times New Roman" w:eastAsia="宋体" w:hAnsi="Times New Roman" w:cs="Times New Roman"/>
           <w:sz w:val="24"/>
         </w:rPr>
-        <w:t>00</w:t>
-      </w:r>
-      <w:r>
-        <w:rPr>
-          <w:rFonts w:ascii="Times New Roman" w:eastAsia="宋体" w:hAnsi="Times New Roman" w:cs="Times New Roman" w:hint="eastAsia"/>
-          <w:sz w:val="24"/>
-        </w:rPr>
-        <w:t>m</w:t>
-      </w:r>
-      <w:r>
-        <w:rPr>
-          <w:rFonts w:ascii="Times New Roman" w:eastAsia="宋体" w:hAnsi="Times New Roman" w:cs="Times New Roman" w:hint="eastAsia"/>
-          <w:sz w:val="24"/>
-        </w:rPr>
-        <w:t>，</w:t>
+        <w:t>0</w:t>
+      </w:r>
+      <w:r>
+        <w:rPr>
+          <w:rFonts w:ascii="Times New Roman" w:eastAsia="宋体" w:hAnsi="Times New Roman" w:cs="Times New Roman" w:hint="eastAsia"/>
+          <w:sz w:val="24"/>
+        </w:rPr>
+        <w:t>x</w:t>
+      </w:r>
+      <w:r>
+        <w:rPr>
+          <w:rFonts w:ascii="Times New Roman" w:eastAsia="宋体" w:hAnsi="Times New Roman" w:cs="Times New Roman"/>
+          <w:sz w:val="24"/>
+        </w:rPr>
+        <w:t>10</w:t>
+      </w:r>
+      <w:r>
+        <w:rPr>
+          <w:rFonts w:ascii="Times New Roman" w:eastAsia="宋体" w:hAnsi="Times New Roman" w:cs="Times New Roman" w:hint="eastAsia"/>
+          <w:sz w:val="24"/>
+        </w:rPr>
+        <w:t>取平均值处理（</w:t>
+      </w:r>
+      <w:r>
+        <w:rPr>
+          <w:rFonts w:ascii="Times New Roman" w:eastAsia="宋体" w:hAnsi="Times New Roman" w:cs="Times New Roman" w:hint="eastAsia"/>
+          <w:sz w:val="24"/>
+        </w:rPr>
+        <w:t>3</w:t>
+      </w:r>
+      <w:r>
+        <w:rPr>
+          <w:rFonts w:ascii="Times New Roman" w:eastAsia="宋体" w:hAnsi="Times New Roman" w:cs="Times New Roman" w:hint="eastAsia"/>
+          <w:sz w:val="24"/>
+        </w:rPr>
+        <w:t>个）；</w:t>
+      </w:r>
+      <w:r>
+        <w:rPr>
+          <w:rFonts w:ascii="Times New Roman" w:eastAsia="宋体" w:hAnsi="Times New Roman" w:cs="Times New Roman" w:hint="eastAsia"/>
+          <w:sz w:val="24"/>
+        </w:rPr>
+        <w:t>对</w:t>
+      </w:r>
+      <w:r>
+        <w:rPr>
+          <w:rFonts w:ascii="Times New Roman" w:eastAsia="宋体" w:hAnsi="Times New Roman" w:cs="Times New Roman" w:hint="eastAsia"/>
+          <w:sz w:val="24"/>
+        </w:rPr>
+        <w:t>NDVI</w:t>
+      </w:r>
+      <w:r>
+        <w:rPr>
+          <w:rFonts w:ascii="Times New Roman" w:eastAsia="宋体" w:hAnsi="Times New Roman" w:cs="Times New Roman" w:hint="eastAsia"/>
+          <w:sz w:val="24"/>
+        </w:rPr>
+        <w:t>与</w:t>
       </w:r>
       <w:r>
         <w:rPr>
@@ -327,21 +1328,322 @@
           <w:rFonts w:ascii="Times New Roman" w:eastAsia="宋体" w:hAnsi="Times New Roman" w:cs="Times New Roman" w:hint="eastAsia"/>
           <w:sz w:val="24"/>
         </w:rPr>
-        <w:t>数据空间分辨率为</w:t>
-      </w:r>
-      <w:r>
-        <w:rPr>
-          <w:rFonts w:ascii="Times New Roman" w:eastAsia="宋体" w:hAnsi="Times New Roman" w:cs="Times New Roman" w:hint="eastAsia"/>
-          <w:sz w:val="24"/>
-        </w:rPr>
-        <w:t>5m</w:t>
-      </w:r>
-      <w:r>
-        <w:rPr>
-          <w:rFonts w:ascii="Times New Roman" w:eastAsia="宋体" w:hAnsi="Times New Roman" w:cs="Times New Roman" w:hint="eastAsia"/>
-          <w:sz w:val="24"/>
-        </w:rPr>
-        <w:t>，</w:t>
+        <w:t>“</w:t>
+      </w:r>
+      <w:r>
+        <w:rPr>
+          <w:rFonts w:ascii="Times New Roman" w:eastAsia="宋体" w:hAnsi="Times New Roman" w:cs="Times New Roman" w:hint="eastAsia"/>
+          <w:sz w:val="24"/>
+        </w:rPr>
+        <w:t>building</w:t>
+      </w:r>
+      <w:r>
+        <w:rPr>
+          <w:rFonts w:ascii="Times New Roman" w:eastAsia="宋体" w:hAnsi="Times New Roman" w:cs="Times New Roman" w:hint="eastAsia"/>
+          <w:sz w:val="24"/>
+        </w:rPr>
+        <w:t>”数据进行形态学处理得到新的特征。</w:t>
+      </w:r>
+    </w:p>
+    <w:p>
+      <w:pPr>
+        <w:spacing w:line="312" w:lineRule="auto"/>
+        <w:ind w:left="420"/>
+        <w:rPr>
+          <w:rFonts w:ascii="Times New Roman" w:eastAsia="宋体" w:hAnsi="Times New Roman" w:cs="Times New Roman"/>
+          <w:sz w:val="24"/>
+        </w:rPr>
+      </w:pPr>
+      <w:r>
+        <w:rPr>
+          <w:rFonts w:ascii="Times New Roman" w:eastAsia="宋体" w:hAnsi="Times New Roman" w:cs="Times New Roman" w:hint="eastAsia"/>
+          <w:b/>
+          <w:sz w:val="24"/>
+        </w:rPr>
+        <w:t>3</w:t>
+      </w:r>
+      <w:r>
+        <w:rPr>
+          <w:rFonts w:ascii="Times New Roman" w:eastAsia="宋体" w:hAnsi="Times New Roman" w:cs="Times New Roman"/>
+          <w:sz w:val="24"/>
+        </w:rPr>
+        <w:t xml:space="preserve"> </w:t>
+      </w:r>
+      <w:r>
+        <w:rPr>
+          <w:rFonts w:ascii="Times New Roman" w:eastAsia="宋体" w:hAnsi="Times New Roman" w:cs="Times New Roman" w:hint="eastAsia"/>
+          <w:sz w:val="24"/>
+        </w:rPr>
+        <w:t>分类</w:t>
+      </w:r>
+      <w:r>
+        <w:rPr>
+          <w:rFonts w:ascii="Times New Roman" w:eastAsia="宋体" w:hAnsi="Times New Roman" w:cs="Times New Roman" w:hint="eastAsia"/>
+          <w:sz w:val="24"/>
+        </w:rPr>
+        <w:t>：</w:t>
+      </w:r>
+      <w:r>
+        <w:rPr>
+          <w:rFonts w:ascii="Times New Roman" w:eastAsia="宋体" w:hAnsi="Times New Roman" w:cs="Times New Roman" w:hint="eastAsia"/>
+          <w:sz w:val="24"/>
+        </w:rPr>
+        <w:t>两种决策树集成方法</w:t>
+      </w:r>
+      <w:r>
+        <w:rPr>
+          <w:rFonts w:ascii="Times New Roman" w:eastAsia="宋体" w:hAnsi="Times New Roman" w:cs="Times New Roman" w:hint="eastAsia"/>
+          <w:sz w:val="24"/>
+        </w:rPr>
+        <w:t>——典型相关森林</w:t>
+      </w:r>
+      <w:r>
+        <w:rPr>
+          <w:rFonts w:ascii="Times New Roman" w:eastAsia="宋体" w:hAnsi="Times New Roman" w:cs="Times New Roman" w:hint="eastAsia"/>
+          <w:sz w:val="24"/>
+        </w:rPr>
+        <w:t>(</w:t>
+      </w:r>
+      <w:r>
+        <w:rPr>
+          <w:rFonts w:ascii="Times New Roman" w:eastAsia="宋体" w:hAnsi="Times New Roman" w:cs="Times New Roman"/>
+          <w:sz w:val="24"/>
+        </w:rPr>
+        <w:t>Canonical Correlation Forests</w:t>
+      </w:r>
+      <w:r>
+        <w:rPr>
+          <w:rFonts w:ascii="Times New Roman" w:eastAsia="宋体" w:hAnsi="Times New Roman" w:cs="Times New Roman" w:hint="eastAsia"/>
+          <w:sz w:val="24"/>
+        </w:rPr>
+        <w:t>,</w:t>
+      </w:r>
+      <w:r>
+        <w:rPr>
+          <w:rFonts w:ascii="Times New Roman" w:eastAsia="宋体" w:hAnsi="Times New Roman" w:cs="Times New Roman"/>
+          <w:sz w:val="24"/>
+        </w:rPr>
+        <w:t xml:space="preserve"> </w:t>
+      </w:r>
+      <w:r>
+        <w:rPr>
+          <w:rFonts w:ascii="Times New Roman" w:eastAsia="宋体" w:hAnsi="Times New Roman" w:cs="Times New Roman"/>
+          <w:sz w:val="24"/>
+        </w:rPr>
+        <w:t>CCFs)</w:t>
+      </w:r>
+      <w:r>
+        <w:rPr>
+          <w:rFonts w:ascii="Times New Roman" w:eastAsia="宋体" w:hAnsi="Times New Roman" w:cs="Times New Roman" w:hint="eastAsia"/>
+          <w:sz w:val="24"/>
+        </w:rPr>
+        <w:t>和旋转森林</w:t>
+      </w:r>
+      <w:r>
+        <w:rPr>
+          <w:rFonts w:ascii="Times New Roman" w:eastAsia="宋体" w:hAnsi="Times New Roman" w:cs="Times New Roman" w:hint="eastAsia"/>
+          <w:sz w:val="24"/>
+        </w:rPr>
+        <w:t xml:space="preserve"> (</w:t>
+      </w:r>
+      <w:r>
+        <w:rPr>
+          <w:rFonts w:ascii="Times New Roman" w:eastAsia="宋体" w:hAnsi="Times New Roman" w:cs="Times New Roman"/>
+          <w:sz w:val="24"/>
+        </w:rPr>
+        <w:t xml:space="preserve">Rotation Forests, </w:t>
+      </w:r>
+      <w:proofErr w:type="spellStart"/>
+      <w:r>
+        <w:rPr>
+          <w:rFonts w:ascii="Times New Roman" w:eastAsia="宋体" w:hAnsi="Times New Roman" w:cs="Times New Roman"/>
+          <w:sz w:val="24"/>
+        </w:rPr>
+        <w:t>RoF</w:t>
+      </w:r>
+      <w:proofErr w:type="spellEnd"/>
+      <w:r>
+        <w:rPr>
+          <w:rFonts w:ascii="Times New Roman" w:eastAsia="宋体" w:hAnsi="Times New Roman" w:cs="Times New Roman"/>
+          <w:sz w:val="24"/>
+        </w:rPr>
+        <w:t>)</w:t>
+      </w:r>
+    </w:p>
+    <w:p>
+      <w:pPr>
+        <w:spacing w:afterLines="50" w:after="156" w:line="312" w:lineRule="auto"/>
+        <w:ind w:left="420"/>
+        <w:rPr>
+          <w:rFonts w:ascii="Times New Roman" w:eastAsia="宋体" w:hAnsi="Times New Roman" w:cs="Times New Roman"/>
+          <w:sz w:val="24"/>
+        </w:rPr>
+      </w:pPr>
+      <w:r>
+        <w:rPr>
+          <w:rFonts w:ascii="Times New Roman" w:eastAsia="宋体" w:hAnsi="Times New Roman" w:cs="Times New Roman" w:hint="eastAsia"/>
+          <w:b/>
+          <w:sz w:val="24"/>
+        </w:rPr>
+        <w:t>4</w:t>
+      </w:r>
+      <w:r>
+        <w:rPr>
+          <w:rFonts w:ascii="Times New Roman" w:eastAsia="宋体" w:hAnsi="Times New Roman" w:cs="Times New Roman"/>
+          <w:sz w:val="24"/>
+        </w:rPr>
+        <w:t xml:space="preserve"> </w:t>
+      </w:r>
+      <w:r>
+        <w:rPr>
+          <w:rFonts w:ascii="Times New Roman" w:eastAsia="宋体" w:hAnsi="Times New Roman" w:cs="Times New Roman" w:hint="eastAsia"/>
+          <w:sz w:val="24"/>
+        </w:rPr>
+        <w:t>分类后</w:t>
+      </w:r>
+      <w:r>
+        <w:rPr>
+          <w:rFonts w:ascii="Times New Roman" w:eastAsia="宋体" w:hAnsi="Times New Roman" w:cs="Times New Roman" w:hint="eastAsia"/>
+          <w:sz w:val="24"/>
+        </w:rPr>
+        <w:t>处理：</w:t>
+      </w:r>
+      <w:r>
+        <w:rPr>
+          <w:rFonts w:ascii="Times New Roman" w:eastAsia="宋体" w:hAnsi="Times New Roman" w:cs="Times New Roman" w:hint="eastAsia"/>
+          <w:sz w:val="24"/>
+        </w:rPr>
+        <w:t>对分类结果</w:t>
+      </w:r>
+      <w:r>
+        <w:rPr>
+          <w:rFonts w:ascii="Times New Roman" w:eastAsia="宋体" w:hAnsi="Times New Roman" w:cs="Times New Roman" w:hint="eastAsia"/>
+          <w:sz w:val="24"/>
+        </w:rPr>
+        <w:t>使用</w:t>
+      </w:r>
+      <w:r>
+        <w:rPr>
+          <w:rFonts w:ascii="Times New Roman" w:eastAsia="宋体" w:hAnsi="Times New Roman" w:cs="Times New Roman"/>
+          <w:sz w:val="24"/>
+        </w:rPr>
+        <w:t>中</w:t>
+      </w:r>
+      <w:r>
+        <w:rPr>
+          <w:rFonts w:ascii="Times New Roman" w:eastAsia="宋体" w:hAnsi="Times New Roman" w:cs="Times New Roman" w:hint="eastAsia"/>
+          <w:sz w:val="24"/>
+        </w:rPr>
+        <w:t>值滤波进行</w:t>
+      </w:r>
+      <w:r>
+        <w:rPr>
+          <w:rFonts w:ascii="Times New Roman" w:eastAsia="宋体" w:hAnsi="Times New Roman" w:cs="Times New Roman" w:hint="eastAsia"/>
+          <w:sz w:val="24"/>
+        </w:rPr>
+        <w:t>处理，以减少椒盐噪声。最终结果通过对</w:t>
+      </w:r>
+      <w:r>
+        <w:rPr>
+          <w:rFonts w:ascii="Times New Roman" w:eastAsia="宋体" w:hAnsi="Times New Roman" w:cs="Times New Roman" w:hint="eastAsia"/>
+          <w:sz w:val="24"/>
+        </w:rPr>
+        <w:t>1</w:t>
+      </w:r>
+      <w:r>
+        <w:rPr>
+          <w:rFonts w:ascii="Times New Roman" w:eastAsia="宋体" w:hAnsi="Times New Roman" w:cs="Times New Roman"/>
+          <w:sz w:val="24"/>
+        </w:rPr>
+        <w:t>5</w:t>
+      </w:r>
+      <w:r>
+        <w:rPr>
+          <w:rFonts w:ascii="Times New Roman" w:eastAsia="宋体" w:hAnsi="Times New Roman" w:cs="Times New Roman" w:hint="eastAsia"/>
+          <w:sz w:val="24"/>
+        </w:rPr>
+        <w:t>个训练样本进行多数投票获得。</w:t>
+      </w:r>
+    </w:p>
+    <w:p>
+      <w:pPr>
+        <w:spacing w:line="312" w:lineRule="auto"/>
+        <w:rPr>
+          <w:rFonts w:ascii="Times New Roman" w:eastAsia="宋体" w:hAnsi="Times New Roman" w:cs="Times New Roman" w:hint="eastAsia"/>
+          <w:sz w:val="24"/>
+        </w:rPr>
+      </w:pPr>
+      <w:r>
+        <w:rPr>
+          <w:rFonts w:ascii="Times New Roman" w:eastAsia="宋体" w:hAnsi="Times New Roman" w:cs="Times New Roman" w:hint="eastAsia"/>
+          <w:b/>
+          <w:sz w:val="24"/>
+        </w:rPr>
+        <w:t>结果</w:t>
+      </w:r>
+      <w:r>
+        <w:rPr>
+          <w:rFonts w:ascii="Times New Roman" w:eastAsia="宋体" w:hAnsi="Times New Roman" w:cs="Times New Roman" w:hint="eastAsia"/>
+          <w:b/>
+          <w:sz w:val="24"/>
+        </w:rPr>
+        <w:t>：</w:t>
+      </w:r>
+      <w:r>
+        <w:rPr>
+          <w:rFonts w:ascii="Times New Roman" w:eastAsia="宋体" w:hAnsi="Times New Roman" w:cs="Times New Roman" w:hint="eastAsia"/>
+          <w:sz w:val="24"/>
+        </w:rPr>
+        <w:t>总体精度</w:t>
+      </w:r>
+      <w:r>
+        <w:rPr>
+          <w:rFonts w:ascii="Times New Roman" w:eastAsia="宋体" w:hAnsi="Times New Roman" w:cs="Times New Roman" w:hint="eastAsia"/>
+          <w:sz w:val="24"/>
+        </w:rPr>
+        <w:t>7</w:t>
+      </w:r>
+      <w:r>
+        <w:rPr>
+          <w:rFonts w:ascii="Times New Roman" w:eastAsia="宋体" w:hAnsi="Times New Roman" w:cs="Times New Roman"/>
+          <w:sz w:val="24"/>
+        </w:rPr>
+        <w:t>4</w:t>
+      </w:r>
+      <w:r>
+        <w:rPr>
+          <w:rFonts w:ascii="Times New Roman" w:eastAsia="宋体" w:hAnsi="Times New Roman" w:cs="Times New Roman" w:hint="eastAsia"/>
+          <w:sz w:val="24"/>
+        </w:rPr>
+        <w:t>.</w:t>
+      </w:r>
+      <w:r>
+        <w:rPr>
+          <w:rFonts w:ascii="Times New Roman" w:eastAsia="宋体" w:hAnsi="Times New Roman" w:cs="Times New Roman"/>
+          <w:sz w:val="24"/>
+        </w:rPr>
+        <w:t>94</w:t>
+      </w:r>
+      <w:r>
+        <w:rPr>
+          <w:rFonts w:ascii="Times New Roman" w:eastAsia="宋体" w:hAnsi="Times New Roman" w:cs="Times New Roman" w:hint="eastAsia"/>
+          <w:sz w:val="24"/>
+        </w:rPr>
+        <w:t>%</w:t>
+      </w:r>
+      <w:r>
+        <w:rPr>
+          <w:rFonts w:ascii="Times New Roman" w:eastAsia="宋体" w:hAnsi="Times New Roman" w:cs="Times New Roman" w:hint="eastAsia"/>
+          <w:sz w:val="24"/>
+        </w:rPr>
+        <w:t>，分类结果中精度较高的类别多是训练样本数量多的</w:t>
+      </w:r>
+      <w:r>
+        <w:rPr>
+          <w:rFonts w:ascii="Times New Roman" w:eastAsia="宋体" w:hAnsi="Times New Roman" w:cs="Times New Roman" w:hint="eastAsia"/>
+          <w:sz w:val="24"/>
+        </w:rPr>
+        <w:t>类别，说明通过加大训练样本数量的方式可以有效提高分类器的泛化能力。为了解决某些误分问题，可以引入数字表面模型作为新的数据源。</w:t>
       </w:r>
       <w:bookmarkStart w:id="0" w:name="_GoBack"/>
       <w:bookmarkEnd w:id="0"/>

</xml_diff>